<commit_message>
Updated design and content
</commit_message>
<xml_diff>
--- a/Assignment-template.docx
+++ b/Assignment-template.docx
@@ -4,6 +4,7 @@
   <w:body>
     <w:p>
       <w:pPr>
+        <w:spacing w:after="120"/>
         <w:jc w:val="center"/>
         <w:rPr>
           <w:rFonts w:ascii="Times New Roman" w:hAnsi="Times New Roman" w:cs="Times New Roman"/>
@@ -15,7 +16,7 @@
           <w:noProof/>
         </w:rPr>
         <w:drawing>
-          <wp:inline distT="0" distB="0" distL="0" distR="0" wp14:anchorId="0FFED133" wp14:editId="3DAC557D">
+          <wp:inline distT="0" distB="0" distL="0" distR="0" wp14:anchorId="5A91B160" wp14:editId="224E860B">
             <wp:extent cx="1574157" cy="1180356"/>
             <wp:effectExtent l="0" t="0" r="7620" b="1270"/>
             <wp:docPr id="2" name="Picture 2" descr="SUST admission results published | Prothom Alo"/>
@@ -32,7 +33,7 @@
                     </pic:cNvPicPr>
                   </pic:nvPicPr>
                   <pic:blipFill>
-                    <a:blip r:embed="rId7" cstate="print">
+                    <a:blip r:embed="rId4" cstate="print">
                       <a:extLst>
                         <a:ext uri="{28A0092B-C50C-407E-A947-70E740481C1C}">
                           <a14:useLocalDpi xmlns:a14="http://schemas.microsoft.com/office/drawing/2010/main" val="0"/>
@@ -66,6 +67,7 @@
     </w:p>
     <w:p>
       <w:pPr>
+        <w:spacing w:after="0"/>
         <w:jc w:val="center"/>
         <w:rPr>
           <w:rFonts w:ascii="Times New Roman" w:hAnsi="Times New Roman" w:cs="Times New Roman"/>
@@ -74,6 +76,7 @@
     </w:p>
     <w:p>
       <w:pPr>
+        <w:spacing w:after="120"/>
         <w:jc w:val="center"/>
         <w:rPr>
           <w:rFonts w:ascii="Times New Roman" w:hAnsi="Times New Roman" w:cs="Times New Roman"/>
@@ -92,6 +95,7 @@
     </w:p>
     <w:p>
       <w:pPr>
+        <w:spacing w:after="0"/>
         <w:jc w:val="center"/>
         <w:rPr>
           <w:rFonts w:ascii="Times New Roman" w:hAnsi="Times New Roman" w:cs="Times New Roman"/>
@@ -118,11 +122,12 @@
     </w:p>
     <w:p>
       <w:pPr>
+        <w:spacing w:after="0"/>
         <w:jc w:val="center"/>
         <w:rPr>
           <w:rFonts w:ascii="Times New Roman" w:hAnsi="Times New Roman" w:cs="Times New Roman"/>
-          <w:sz w:val="40"/>
-          <w:szCs w:val="40"/>
+          <w:sz w:val="30"/>
+          <w:szCs w:val="30"/>
         </w:rPr>
       </w:pPr>
     </w:p>
@@ -134,8 +139,8 @@
           <w:rFonts w:ascii="Times New Roman" w:hAnsi="Times New Roman" w:cs="Times New Roman"/>
           <w:b/>
           <w:bCs/>
-          <w:sz w:val="40"/>
-          <w:szCs w:val="40"/>
+          <w:sz w:val="36"/>
+          <w:szCs w:val="36"/>
         </w:rPr>
       </w:pPr>
       <w:r>
@@ -143,8 +148,8 @@
           <w:rFonts w:ascii="Times New Roman" w:hAnsi="Times New Roman" w:cs="Times New Roman"/>
           <w:b/>
           <w:bCs/>
-          <w:sz w:val="40"/>
-          <w:szCs w:val="40"/>
+          <w:sz w:val="36"/>
+          <w:szCs w:val="36"/>
         </w:rPr>
         <w:t>Assignment</w:t>
       </w:r>
@@ -155,10 +160,8 @@
         <w:jc w:val="center"/>
         <w:rPr>
           <w:rFonts w:ascii="Times New Roman" w:hAnsi="Times New Roman" w:cs="Times New Roman"/>
-          <w:b/>
-          <w:bCs/>
-          <w:sz w:val="40"/>
-          <w:szCs w:val="40"/>
+          <w:sz w:val="32"/>
+          <w:szCs w:val="32"/>
         </w:rPr>
       </w:pPr>
     </w:p>
@@ -181,9 +184,12 @@
           <w:sz w:val="28"/>
           <w:szCs w:val="28"/>
         </w:rPr>
-        <w:t xml:space="preserve">Course </w:t>
+        <w:t>Course Code: {Course_Code}</w:t>
       </w:r>
-      <w:r>
+    </w:p>
+    <w:p>
+      <w:pPr>
+        <w:jc w:val="center"/>
         <w:rPr>
           <w:rFonts w:ascii="Times New Roman" w:hAnsi="Times New Roman" w:cs="Times New Roman"/>
           <w:b/>
@@ -191,8 +197,7 @@
           <w:sz w:val="28"/>
           <w:szCs w:val="28"/>
         </w:rPr>
-        <w:t>Code</w:t>
-      </w:r>
+      </w:pPr>
       <w:r>
         <w:rPr>
           <w:rFonts w:ascii="Times New Roman" w:hAnsi="Times New Roman" w:cs="Times New Roman"/>
@@ -201,7 +206,7 @@
           <w:sz w:val="28"/>
           <w:szCs w:val="28"/>
         </w:rPr>
-        <w:t xml:space="preserve">: </w:t>
+        <w:t>Course Name: {Course_</w:t>
       </w:r>
       <w:r>
         <w:rPr>
@@ -211,7 +216,7 @@
           <w:sz w:val="28"/>
           <w:szCs w:val="28"/>
         </w:rPr>
-        <w:t>{Course</w:t>
+        <w:t>Title</w:t>
       </w:r>
       <w:r>
         <w:rPr>
@@ -221,26 +226,6 @@
           <w:sz w:val="28"/>
           <w:szCs w:val="28"/>
         </w:rPr>
-        <w:t>_</w:t>
-      </w:r>
-      <w:r>
-        <w:rPr>
-          <w:rFonts w:ascii="Times New Roman" w:hAnsi="Times New Roman" w:cs="Times New Roman"/>
-          <w:b/>
-          <w:bCs/>
-          <w:sz w:val="28"/>
-          <w:szCs w:val="28"/>
-        </w:rPr>
-        <w:t>Code</w:t>
-      </w:r>
-      <w:r>
-        <w:rPr>
-          <w:rFonts w:ascii="Times New Roman" w:hAnsi="Times New Roman" w:cs="Times New Roman"/>
-          <w:b/>
-          <w:bCs/>
-          <w:sz w:val="28"/>
-          <w:szCs w:val="28"/>
-        </w:rPr>
         <w:t>}</w:t>
       </w:r>
     </w:p>
@@ -249,68 +234,6 @@
         <w:jc w:val="center"/>
         <w:rPr>
           <w:rFonts w:ascii="Times New Roman" w:hAnsi="Times New Roman" w:cs="Times New Roman"/>
-          <w:b/>
-          <w:bCs/>
-          <w:sz w:val="28"/>
-          <w:szCs w:val="28"/>
-        </w:rPr>
-      </w:pPr>
-      <w:r>
-        <w:rPr>
-          <w:rFonts w:ascii="Times New Roman" w:hAnsi="Times New Roman" w:cs="Times New Roman"/>
-          <w:b/>
-          <w:bCs/>
-          <w:sz w:val="28"/>
-          <w:szCs w:val="28"/>
-        </w:rPr>
-        <w:t xml:space="preserve">Course Name: </w:t>
-      </w:r>
-      <w:r>
-        <w:rPr>
-          <w:rFonts w:ascii="Times New Roman" w:hAnsi="Times New Roman" w:cs="Times New Roman"/>
-          <w:b/>
-          <w:bCs/>
-          <w:sz w:val="28"/>
-          <w:szCs w:val="28"/>
-        </w:rPr>
-        <w:t>{Course</w:t>
-      </w:r>
-      <w:r>
-        <w:rPr>
-          <w:rFonts w:ascii="Times New Roman" w:hAnsi="Times New Roman" w:cs="Times New Roman"/>
-          <w:b/>
-          <w:bCs/>
-          <w:sz w:val="28"/>
-          <w:szCs w:val="28"/>
-        </w:rPr>
-        <w:t>_</w:t>
-      </w:r>
-      <w:r>
-        <w:rPr>
-          <w:rFonts w:ascii="Times New Roman" w:hAnsi="Times New Roman" w:cs="Times New Roman"/>
-          <w:b/>
-          <w:bCs/>
-          <w:sz w:val="28"/>
-          <w:szCs w:val="28"/>
-        </w:rPr>
-        <w:t>Title</w:t>
-      </w:r>
-      <w:r>
-        <w:rPr>
-          <w:rFonts w:ascii="Times New Roman" w:hAnsi="Times New Roman" w:cs="Times New Roman"/>
-          <w:b/>
-          <w:bCs/>
-          <w:sz w:val="28"/>
-          <w:szCs w:val="28"/>
-        </w:rPr>
-        <w:t>}</w:t>
-      </w:r>
-    </w:p>
-    <w:p>
-      <w:pPr>
-        <w:jc w:val="center"/>
-        <w:rPr>
-          <w:rFonts w:ascii="Times New Roman" w:hAnsi="Times New Roman" w:cs="Times New Roman"/>
           <w:sz w:val="28"/>
           <w:szCs w:val="28"/>
         </w:rPr>
@@ -331,39 +254,7 @@
           <w:sz w:val="28"/>
           <w:szCs w:val="28"/>
         </w:rPr>
-        <w:t xml:space="preserve">: </w:t>
-      </w:r>
-      <w:r>
-        <w:rPr>
-          <w:rFonts w:ascii="Times New Roman" w:hAnsi="Times New Roman" w:cs="Times New Roman"/>
-          <w:sz w:val="28"/>
-          <w:szCs w:val="28"/>
-        </w:rPr>
-        <w:t>{Course</w:t>
-      </w:r>
-      <w:r>
-        <w:rPr>
-          <w:rFonts w:ascii="Times New Roman" w:hAnsi="Times New Roman" w:cs="Times New Roman"/>
-          <w:sz w:val="28"/>
-          <w:szCs w:val="28"/>
-        </w:rPr>
-        <w:t>_</w:t>
-      </w:r>
-      <w:r>
-        <w:rPr>
-          <w:rFonts w:ascii="Times New Roman" w:hAnsi="Times New Roman" w:cs="Times New Roman"/>
-          <w:sz w:val="28"/>
-          <w:szCs w:val="28"/>
-        </w:rPr>
-        <w:t>Teacher}</w:t>
-      </w:r>
-      <w:r>
-        <w:rPr>
-          <w:rFonts w:ascii="Times New Roman" w:hAnsi="Times New Roman" w:cs="Times New Roman"/>
-          <w:sz w:val="28"/>
-          <w:szCs w:val="28"/>
-        </w:rPr>
-        <w:t xml:space="preserve"> </w:t>
+        <w:t xml:space="preserve">: {Course_Teacher} </w:t>
       </w:r>
     </w:p>
     <w:p>
@@ -381,44 +272,22 @@
           <w:sz w:val="28"/>
           <w:szCs w:val="28"/>
         </w:rPr>
-        <w:t>{Course</w:t>
-      </w:r>
-      <w:r>
-        <w:rPr>
-          <w:rFonts w:ascii="Times New Roman" w:hAnsi="Times New Roman" w:cs="Times New Roman"/>
-          <w:sz w:val="28"/>
-          <w:szCs w:val="28"/>
-        </w:rPr>
-        <w:t>_</w:t>
-      </w:r>
-      <w:r>
-        <w:rPr>
-          <w:rFonts w:ascii="Times New Roman" w:hAnsi="Times New Roman" w:cs="Times New Roman"/>
-          <w:sz w:val="28"/>
-          <w:szCs w:val="28"/>
-        </w:rPr>
-        <w:t>Teacher</w:t>
-      </w:r>
-      <w:r>
-        <w:rPr>
-          <w:rFonts w:ascii="Times New Roman" w:hAnsi="Times New Roman" w:cs="Times New Roman"/>
-          <w:sz w:val="28"/>
-          <w:szCs w:val="28"/>
-        </w:rPr>
-        <w:t>_</w:t>
-      </w:r>
-      <w:r>
-        <w:rPr>
-          <w:rFonts w:ascii="Times New Roman" w:hAnsi="Times New Roman" w:cs="Times New Roman"/>
-          <w:sz w:val="28"/>
-          <w:szCs w:val="28"/>
-        </w:rPr>
-        <w:t>Details}</w:t>
+        <w:t>{Course_Teacher_Details}</w:t>
       </w:r>
     </w:p>
     <w:p>
       <w:pPr>
-        <w:jc w:val="center"/>
+        <w:spacing w:after="0"/>
+        <w:rPr>
+          <w:rFonts w:ascii="Times New Roman" w:hAnsi="Times New Roman" w:cs="Times New Roman"/>
+          <w:sz w:val="20"/>
+          <w:szCs w:val="20"/>
+        </w:rPr>
+      </w:pPr>
+    </w:p>
+    <w:p>
+      <w:pPr>
+        <w:spacing w:after="0"/>
         <w:rPr>
           <w:rFonts w:ascii="Times New Roman" w:hAnsi="Times New Roman" w:cs="Times New Roman"/>
           <w:sz w:val="28"/>
@@ -428,7 +297,7 @@
     </w:p>
     <w:p>
       <w:pPr>
-        <w:jc w:val="center"/>
+        <w:spacing w:after="0"/>
         <w:rPr>
           <w:rFonts w:ascii="Times New Roman" w:hAnsi="Times New Roman" w:cs="Times New Roman"/>
           <w:sz w:val="28"/>
@@ -438,55 +307,56 @@
     </w:p>
     <w:p>
       <w:pPr>
-        <w:rPr>
-          <w:rFonts w:ascii="Times New Roman" w:hAnsi="Times New Roman" w:cs="Times New Roman"/>
-          <w:sz w:val="28"/>
-          <w:szCs w:val="28"/>
+        <w:tabs>
+          <w:tab w:val="left" w:pos="2070"/>
+          <w:tab w:val="left" w:pos="2160"/>
+        </w:tabs>
+        <w:ind w:left="2074" w:hanging="2074"/>
+        <w:rPr>
+          <w:rFonts w:ascii="Times New Roman" w:hAnsi="Times New Roman" w:cs="Times New Roman"/>
+          <w:sz w:val="26"/>
+          <w:szCs w:val="26"/>
         </w:rPr>
       </w:pPr>
       <w:r>
         <w:rPr>
           <w:rFonts w:ascii="Times New Roman" w:hAnsi="Times New Roman" w:cs="Times New Roman"/>
-          <w:sz w:val="28"/>
-          <w:szCs w:val="28"/>
-        </w:rPr>
-        <w:t>Assignment Name:</w:t>
+          <w:sz w:val="26"/>
+          <w:szCs w:val="26"/>
+        </w:rPr>
+        <w:t>Assignment</w:t>
       </w:r>
       <w:r>
         <w:rPr>
           <w:rFonts w:ascii="Times New Roman" w:hAnsi="Times New Roman" w:cs="Times New Roman"/>
-          <w:sz w:val="28"/>
-          <w:szCs w:val="28"/>
-        </w:rPr>
-        <w:t xml:space="preserve"> </w:t>
+          <w:sz w:val="26"/>
+          <w:szCs w:val="26"/>
+        </w:rPr>
+        <w:t xml:space="preserve"> Name: {</w:t>
       </w:r>
       <w:r>
         <w:rPr>
           <w:rFonts w:ascii="Times New Roman" w:hAnsi="Times New Roman" w:cs="Times New Roman"/>
-          <w:b/>
-          <w:bCs/>
-          <w:sz w:val="28"/>
-          <w:szCs w:val="28"/>
-        </w:rPr>
-        <w:t>{</w:t>
+          <w:sz w:val="26"/>
+          <w:szCs w:val="26"/>
+        </w:rPr>
+        <w:t>Assignment</w:t>
       </w:r>
       <w:r>
         <w:rPr>
           <w:rFonts w:ascii="Times New Roman" w:hAnsi="Times New Roman" w:cs="Times New Roman"/>
-          <w:b/>
-          <w:bCs/>
-          <w:sz w:val="28"/>
-          <w:szCs w:val="28"/>
-        </w:rPr>
-        <w:t>Assignment_Name}</w:t>
+          <w:sz w:val="26"/>
+          <w:szCs w:val="26"/>
+        </w:rPr>
+        <w:t>_Name}</w:t>
       </w:r>
     </w:p>
     <w:p>
       <w:pPr>
         <w:rPr>
           <w:rFonts w:ascii="Times New Roman" w:hAnsi="Times New Roman" w:cs="Times New Roman"/>
-          <w:sz w:val="28"/>
-          <w:szCs w:val="28"/>
+          <w:sz w:val="26"/>
+          <w:szCs w:val="26"/>
         </w:rPr>
       </w:pPr>
     </w:p>
@@ -495,17 +365,28 @@
         <w:spacing w:after="0"/>
         <w:rPr>
           <w:rFonts w:ascii="Times New Roman" w:hAnsi="Times New Roman" w:cs="Times New Roman"/>
-          <w:sz w:val="28"/>
-          <w:szCs w:val="28"/>
+          <w:sz w:val="26"/>
+          <w:szCs w:val="26"/>
         </w:rPr>
       </w:pPr>
     </w:p>
     <w:p>
       <w:pPr>
-        <w:rPr>
-          <w:rFonts w:ascii="Times New Roman" w:hAnsi="Times New Roman" w:cs="Times New Roman"/>
-          <w:sz w:val="24"/>
-          <w:szCs w:val="24"/>
+        <w:spacing w:after="0"/>
+        <w:rPr>
+          <w:rFonts w:ascii="Times New Roman" w:hAnsi="Times New Roman" w:cs="Times New Roman"/>
+          <w:sz w:val="26"/>
+          <w:szCs w:val="26"/>
+        </w:rPr>
+      </w:pPr>
+    </w:p>
+    <w:p>
+      <w:pPr>
+        <w:spacing w:after="0"/>
+        <w:rPr>
+          <w:rFonts w:ascii="Times New Roman" w:hAnsi="Times New Roman" w:cs="Times New Roman"/>
+          <w:sz w:val="26"/>
+          <w:szCs w:val="26"/>
         </w:rPr>
       </w:pPr>
     </w:p>
@@ -635,9 +516,11 @@
       </w:tr>
     </w:tbl>
     <w:p/>
+    <w:p/>
+    <w:p/>
     <w:sectPr>
       <w:pgSz w:w="12240" w:h="15840"/>
-      <w:pgMar w:top="1440" w:right="1440" w:bottom="1440" w:left="1440" w:header="720" w:footer="720" w:gutter="0"/>
+      <w:pgMar w:top="1440" w:right="1440" w:bottom="576" w:left="1440" w:header="144" w:footer="0" w:gutter="0"/>
       <w:cols w:space="720"/>
       <w:docGrid w:linePitch="360"/>
     </w:sectPr>
@@ -1045,7 +928,7 @@
   <w:style w:type="paragraph" w:default="1" w:styleId="Normal">
     <w:name w:val="Normal"/>
     <w:qFormat/>
-    <w:rsid w:val="00BC276B"/>
+    <w:rsid w:val="00F55B03"/>
     <w:pPr>
       <w:spacing w:line="259" w:lineRule="auto"/>
     </w:pPr>
@@ -1064,18 +947,21 @@
     <w:link w:val="Heading1Char"/>
     <w:uiPriority w:val="9"/>
     <w:qFormat/>
-    <w:rsid w:val="00BC276B"/>
+    <w:rsid w:val="00F55B03"/>
     <w:pPr>
       <w:keepNext/>
       <w:keepLines/>
-      <w:spacing w:before="360" w:after="80"/>
+      <w:spacing w:before="360" w:after="80" w:line="278" w:lineRule="auto"/>
       <w:outlineLvl w:val="0"/>
     </w:pPr>
     <w:rPr>
       <w:rFonts w:asciiTheme="majorHAnsi" w:eastAsiaTheme="majorEastAsia" w:hAnsiTheme="majorHAnsi" w:cstheme="majorBidi"/>
       <w:color w:val="0F4761" w:themeColor="accent1" w:themeShade="BF"/>
+      <w:kern w:val="2"/>
       <w:sz w:val="40"/>
       <w:szCs w:val="40"/>
+      <w:lang w:val="en-US"/>
+      <w14:ligatures w14:val="standardContextual"/>
     </w:rPr>
   </w:style>
   <w:style w:type="paragraph" w:styleId="Heading2">
@@ -1087,18 +973,21 @@
     <w:semiHidden/>
     <w:unhideWhenUsed/>
     <w:qFormat/>
-    <w:rsid w:val="00BC276B"/>
+    <w:rsid w:val="00F55B03"/>
     <w:pPr>
       <w:keepNext/>
       <w:keepLines/>
-      <w:spacing w:before="160" w:after="80"/>
+      <w:spacing w:before="160" w:after="80" w:line="278" w:lineRule="auto"/>
       <w:outlineLvl w:val="1"/>
     </w:pPr>
     <w:rPr>
       <w:rFonts w:asciiTheme="majorHAnsi" w:eastAsiaTheme="majorEastAsia" w:hAnsiTheme="majorHAnsi" w:cstheme="majorBidi"/>
       <w:color w:val="0F4761" w:themeColor="accent1" w:themeShade="BF"/>
+      <w:kern w:val="2"/>
       <w:sz w:val="32"/>
       <w:szCs w:val="32"/>
+      <w:lang w:val="en-US"/>
+      <w14:ligatures w14:val="standardContextual"/>
     </w:rPr>
   </w:style>
   <w:style w:type="paragraph" w:styleId="Heading3">
@@ -1110,18 +999,21 @@
     <w:semiHidden/>
     <w:unhideWhenUsed/>
     <w:qFormat/>
-    <w:rsid w:val="00BC276B"/>
+    <w:rsid w:val="00F55B03"/>
     <w:pPr>
       <w:keepNext/>
       <w:keepLines/>
-      <w:spacing w:before="160" w:after="80"/>
+      <w:spacing w:before="160" w:after="80" w:line="278" w:lineRule="auto"/>
       <w:outlineLvl w:val="2"/>
     </w:pPr>
     <w:rPr>
       <w:rFonts w:eastAsiaTheme="majorEastAsia" w:cstheme="majorBidi"/>
       <w:color w:val="0F4761" w:themeColor="accent1" w:themeShade="BF"/>
+      <w:kern w:val="2"/>
       <w:sz w:val="28"/>
       <w:szCs w:val="28"/>
+      <w:lang w:val="en-US"/>
+      <w14:ligatures w14:val="standardContextual"/>
     </w:rPr>
   </w:style>
   <w:style w:type="paragraph" w:styleId="Heading4">
@@ -1133,11 +1025,11 @@
     <w:semiHidden/>
     <w:unhideWhenUsed/>
     <w:qFormat/>
-    <w:rsid w:val="00BC276B"/>
+    <w:rsid w:val="00F55B03"/>
     <w:pPr>
       <w:keepNext/>
       <w:keepLines/>
-      <w:spacing w:before="80" w:after="40"/>
+      <w:spacing w:before="80" w:after="40" w:line="278" w:lineRule="auto"/>
       <w:outlineLvl w:val="3"/>
     </w:pPr>
     <w:rPr>
@@ -1145,6 +1037,11 @@
       <w:i/>
       <w:iCs/>
       <w:color w:val="0F4761" w:themeColor="accent1" w:themeShade="BF"/>
+      <w:kern w:val="2"/>
+      <w:sz w:val="24"/>
+      <w:szCs w:val="24"/>
+      <w:lang w:val="en-US"/>
+      <w14:ligatures w14:val="standardContextual"/>
     </w:rPr>
   </w:style>
   <w:style w:type="paragraph" w:styleId="Heading5">
@@ -1156,16 +1053,21 @@
     <w:semiHidden/>
     <w:unhideWhenUsed/>
     <w:qFormat/>
-    <w:rsid w:val="00BC276B"/>
+    <w:rsid w:val="00F55B03"/>
     <w:pPr>
       <w:keepNext/>
       <w:keepLines/>
-      <w:spacing w:before="80" w:after="40"/>
+      <w:spacing w:before="80" w:after="40" w:line="278" w:lineRule="auto"/>
       <w:outlineLvl w:val="4"/>
     </w:pPr>
     <w:rPr>
       <w:rFonts w:eastAsiaTheme="majorEastAsia" w:cstheme="majorBidi"/>
       <w:color w:val="0F4761" w:themeColor="accent1" w:themeShade="BF"/>
+      <w:kern w:val="2"/>
+      <w:sz w:val="24"/>
+      <w:szCs w:val="24"/>
+      <w:lang w:val="en-US"/>
+      <w14:ligatures w14:val="standardContextual"/>
     </w:rPr>
   </w:style>
   <w:style w:type="paragraph" w:styleId="Heading6">
@@ -1177,11 +1079,11 @@
     <w:semiHidden/>
     <w:unhideWhenUsed/>
     <w:qFormat/>
-    <w:rsid w:val="00BC276B"/>
+    <w:rsid w:val="00F55B03"/>
     <w:pPr>
       <w:keepNext/>
       <w:keepLines/>
-      <w:spacing w:before="40" w:after="0"/>
+      <w:spacing w:before="40" w:after="0" w:line="278" w:lineRule="auto"/>
       <w:outlineLvl w:val="5"/>
     </w:pPr>
     <w:rPr>
@@ -1189,6 +1091,11 @@
       <w:i/>
       <w:iCs/>
       <w:color w:val="595959" w:themeColor="text1" w:themeTint="A6"/>
+      <w:kern w:val="2"/>
+      <w:sz w:val="24"/>
+      <w:szCs w:val="24"/>
+      <w:lang w:val="en-US"/>
+      <w14:ligatures w14:val="standardContextual"/>
     </w:rPr>
   </w:style>
   <w:style w:type="paragraph" w:styleId="Heading7">
@@ -1200,16 +1107,21 @@
     <w:semiHidden/>
     <w:unhideWhenUsed/>
     <w:qFormat/>
-    <w:rsid w:val="00BC276B"/>
+    <w:rsid w:val="00F55B03"/>
     <w:pPr>
       <w:keepNext/>
       <w:keepLines/>
-      <w:spacing w:before="40" w:after="0"/>
+      <w:spacing w:before="40" w:after="0" w:line="278" w:lineRule="auto"/>
       <w:outlineLvl w:val="6"/>
     </w:pPr>
     <w:rPr>
       <w:rFonts w:eastAsiaTheme="majorEastAsia" w:cstheme="majorBidi"/>
       <w:color w:val="595959" w:themeColor="text1" w:themeTint="A6"/>
+      <w:kern w:val="2"/>
+      <w:sz w:val="24"/>
+      <w:szCs w:val="24"/>
+      <w:lang w:val="en-US"/>
+      <w14:ligatures w14:val="standardContextual"/>
     </w:rPr>
   </w:style>
   <w:style w:type="paragraph" w:styleId="Heading8">
@@ -1221,11 +1133,11 @@
     <w:semiHidden/>
     <w:unhideWhenUsed/>
     <w:qFormat/>
-    <w:rsid w:val="00BC276B"/>
+    <w:rsid w:val="00F55B03"/>
     <w:pPr>
       <w:keepNext/>
       <w:keepLines/>
-      <w:spacing w:after="0"/>
+      <w:spacing w:after="0" w:line="278" w:lineRule="auto"/>
       <w:outlineLvl w:val="7"/>
     </w:pPr>
     <w:rPr>
@@ -1233,6 +1145,11 @@
       <w:i/>
       <w:iCs/>
       <w:color w:val="272727" w:themeColor="text1" w:themeTint="D8"/>
+      <w:kern w:val="2"/>
+      <w:sz w:val="24"/>
+      <w:szCs w:val="24"/>
+      <w:lang w:val="en-US"/>
+      <w14:ligatures w14:val="standardContextual"/>
     </w:rPr>
   </w:style>
   <w:style w:type="paragraph" w:styleId="Heading9">
@@ -1244,16 +1161,21 @@
     <w:semiHidden/>
     <w:unhideWhenUsed/>
     <w:qFormat/>
-    <w:rsid w:val="00BC276B"/>
+    <w:rsid w:val="00F55B03"/>
     <w:pPr>
       <w:keepNext/>
       <w:keepLines/>
-      <w:spacing w:after="0"/>
+      <w:spacing w:after="0" w:line="278" w:lineRule="auto"/>
       <w:outlineLvl w:val="8"/>
     </w:pPr>
     <w:rPr>
       <w:rFonts w:eastAsiaTheme="majorEastAsia" w:cstheme="majorBidi"/>
       <w:color w:val="272727" w:themeColor="text1" w:themeTint="D8"/>
+      <w:kern w:val="2"/>
+      <w:sz w:val="24"/>
+      <w:szCs w:val="24"/>
+      <w:lang w:val="en-US"/>
+      <w14:ligatures w14:val="standardContextual"/>
     </w:rPr>
   </w:style>
   <w:style w:type="character" w:default="1" w:styleId="DefaultParagraphFont">
@@ -1288,7 +1210,7 @@
     <w:basedOn w:val="DefaultParagraphFont"/>
     <w:link w:val="Heading1"/>
     <w:uiPriority w:val="9"/>
-    <w:rsid w:val="00BC276B"/>
+    <w:rsid w:val="00F55B03"/>
     <w:rPr>
       <w:rFonts w:asciiTheme="majorHAnsi" w:eastAsiaTheme="majorEastAsia" w:hAnsiTheme="majorHAnsi" w:cstheme="majorBidi"/>
       <w:color w:val="0F4761" w:themeColor="accent1" w:themeShade="BF"/>
@@ -1302,7 +1224,7 @@
     <w:link w:val="Heading2"/>
     <w:uiPriority w:val="9"/>
     <w:semiHidden/>
-    <w:rsid w:val="00BC276B"/>
+    <w:rsid w:val="00F55B03"/>
     <w:rPr>
       <w:rFonts w:asciiTheme="majorHAnsi" w:eastAsiaTheme="majorEastAsia" w:hAnsiTheme="majorHAnsi" w:cstheme="majorBidi"/>
       <w:color w:val="0F4761" w:themeColor="accent1" w:themeShade="BF"/>
@@ -1316,7 +1238,7 @@
     <w:link w:val="Heading3"/>
     <w:uiPriority w:val="9"/>
     <w:semiHidden/>
-    <w:rsid w:val="00BC276B"/>
+    <w:rsid w:val="00F55B03"/>
     <w:rPr>
       <w:rFonts w:eastAsiaTheme="majorEastAsia" w:cstheme="majorBidi"/>
       <w:color w:val="0F4761" w:themeColor="accent1" w:themeShade="BF"/>
@@ -1330,7 +1252,7 @@
     <w:link w:val="Heading4"/>
     <w:uiPriority w:val="9"/>
     <w:semiHidden/>
-    <w:rsid w:val="00BC276B"/>
+    <w:rsid w:val="00F55B03"/>
     <w:rPr>
       <w:rFonts w:eastAsiaTheme="majorEastAsia" w:cstheme="majorBidi"/>
       <w:i/>
@@ -1344,7 +1266,7 @@
     <w:link w:val="Heading5"/>
     <w:uiPriority w:val="9"/>
     <w:semiHidden/>
-    <w:rsid w:val="00BC276B"/>
+    <w:rsid w:val="00F55B03"/>
     <w:rPr>
       <w:rFonts w:eastAsiaTheme="majorEastAsia" w:cstheme="majorBidi"/>
       <w:color w:val="0F4761" w:themeColor="accent1" w:themeShade="BF"/>
@@ -1356,7 +1278,7 @@
     <w:link w:val="Heading6"/>
     <w:uiPriority w:val="9"/>
     <w:semiHidden/>
-    <w:rsid w:val="00BC276B"/>
+    <w:rsid w:val="00F55B03"/>
     <w:rPr>
       <w:rFonts w:eastAsiaTheme="majorEastAsia" w:cstheme="majorBidi"/>
       <w:i/>
@@ -1370,7 +1292,7 @@
     <w:link w:val="Heading7"/>
     <w:uiPriority w:val="9"/>
     <w:semiHidden/>
-    <w:rsid w:val="00BC276B"/>
+    <w:rsid w:val="00F55B03"/>
     <w:rPr>
       <w:rFonts w:eastAsiaTheme="majorEastAsia" w:cstheme="majorBidi"/>
       <w:color w:val="595959" w:themeColor="text1" w:themeTint="A6"/>
@@ -1382,7 +1304,7 @@
     <w:link w:val="Heading8"/>
     <w:uiPriority w:val="9"/>
     <w:semiHidden/>
-    <w:rsid w:val="00BC276B"/>
+    <w:rsid w:val="00F55B03"/>
     <w:rPr>
       <w:rFonts w:eastAsiaTheme="majorEastAsia" w:cstheme="majorBidi"/>
       <w:i/>
@@ -1396,7 +1318,7 @@
     <w:link w:val="Heading9"/>
     <w:uiPriority w:val="9"/>
     <w:semiHidden/>
-    <w:rsid w:val="00BC276B"/>
+    <w:rsid w:val="00F55B03"/>
     <w:rPr>
       <w:rFonts w:eastAsiaTheme="majorEastAsia" w:cstheme="majorBidi"/>
       <w:color w:val="272727" w:themeColor="text1" w:themeTint="D8"/>
@@ -1409,7 +1331,7 @@
     <w:link w:val="TitleChar"/>
     <w:uiPriority w:val="10"/>
     <w:qFormat/>
-    <w:rsid w:val="00BC276B"/>
+    <w:rsid w:val="00F55B03"/>
     <w:pPr>
       <w:spacing w:after="80" w:line="240" w:lineRule="auto"/>
       <w:contextualSpacing/>
@@ -1420,6 +1342,8 @@
       <w:kern w:val="28"/>
       <w:sz w:val="56"/>
       <w:szCs w:val="56"/>
+      <w:lang w:val="en-US"/>
+      <w14:ligatures w14:val="standardContextual"/>
     </w:rPr>
   </w:style>
   <w:style w:type="character" w:customStyle="1" w:styleId="TitleChar">
@@ -1427,7 +1351,7 @@
     <w:basedOn w:val="DefaultParagraphFont"/>
     <w:link w:val="Title"/>
     <w:uiPriority w:val="10"/>
-    <w:rsid w:val="00BC276B"/>
+    <w:rsid w:val="00F55B03"/>
     <w:rPr>
       <w:rFonts w:asciiTheme="majorHAnsi" w:eastAsiaTheme="majorEastAsia" w:hAnsiTheme="majorHAnsi" w:cstheme="majorBidi"/>
       <w:spacing w:val="-10"/>
@@ -1443,18 +1367,22 @@
     <w:link w:val="SubtitleChar"/>
     <w:uiPriority w:val="11"/>
     <w:qFormat/>
-    <w:rsid w:val="00BC276B"/>
+    <w:rsid w:val="00F55B03"/>
     <w:pPr>
       <w:numPr>
         <w:ilvl w:val="1"/>
       </w:numPr>
+      <w:spacing w:line="278" w:lineRule="auto"/>
     </w:pPr>
     <w:rPr>
       <w:rFonts w:eastAsiaTheme="majorEastAsia" w:cstheme="majorBidi"/>
       <w:color w:val="595959" w:themeColor="text1" w:themeTint="A6"/>
       <w:spacing w:val="15"/>
+      <w:kern w:val="2"/>
       <w:sz w:val="28"/>
       <w:szCs w:val="28"/>
+      <w:lang w:val="en-US"/>
+      <w14:ligatures w14:val="standardContextual"/>
     </w:rPr>
   </w:style>
   <w:style w:type="character" w:customStyle="1" w:styleId="SubtitleChar">
@@ -1462,7 +1390,7 @@
     <w:basedOn w:val="DefaultParagraphFont"/>
     <w:link w:val="Subtitle"/>
     <w:uiPriority w:val="11"/>
-    <w:rsid w:val="00BC276B"/>
+    <w:rsid w:val="00F55B03"/>
     <w:rPr>
       <w:rFonts w:eastAsiaTheme="majorEastAsia" w:cstheme="majorBidi"/>
       <w:color w:val="595959" w:themeColor="text1" w:themeTint="A6"/>
@@ -1478,15 +1406,20 @@
     <w:link w:val="QuoteChar"/>
     <w:uiPriority w:val="29"/>
     <w:qFormat/>
-    <w:rsid w:val="00BC276B"/>
+    <w:rsid w:val="00F55B03"/>
     <w:pPr>
-      <w:spacing w:before="160"/>
+      <w:spacing w:before="160" w:line="278" w:lineRule="auto"/>
       <w:jc w:val="center"/>
     </w:pPr>
     <w:rPr>
       <w:i/>
       <w:iCs/>
       <w:color w:val="404040" w:themeColor="text1" w:themeTint="BF"/>
+      <w:kern w:val="2"/>
+      <w:sz w:val="24"/>
+      <w:szCs w:val="24"/>
+      <w:lang w:val="en-US"/>
+      <w14:ligatures w14:val="standardContextual"/>
     </w:rPr>
   </w:style>
   <w:style w:type="character" w:customStyle="1" w:styleId="QuoteChar">
@@ -1494,7 +1427,7 @@
     <w:basedOn w:val="DefaultParagraphFont"/>
     <w:link w:val="Quote"/>
     <w:uiPriority w:val="29"/>
-    <w:rsid w:val="00BC276B"/>
+    <w:rsid w:val="00F55B03"/>
     <w:rPr>
       <w:i/>
       <w:iCs/>
@@ -1506,18 +1439,26 @@
     <w:basedOn w:val="Normal"/>
     <w:uiPriority w:val="34"/>
     <w:qFormat/>
-    <w:rsid w:val="00BC276B"/>
+    <w:rsid w:val="00F55B03"/>
     <w:pPr>
+      <w:spacing w:line="278" w:lineRule="auto"/>
       <w:ind w:left="720"/>
       <w:contextualSpacing/>
     </w:pPr>
+    <w:rPr>
+      <w:kern w:val="2"/>
+      <w:sz w:val="24"/>
+      <w:szCs w:val="24"/>
+      <w:lang w:val="en-US"/>
+      <w14:ligatures w14:val="standardContextual"/>
+    </w:rPr>
   </w:style>
   <w:style w:type="character" w:styleId="IntenseEmphasis">
     <w:name w:val="Intense Emphasis"/>
     <w:basedOn w:val="DefaultParagraphFont"/>
     <w:uiPriority w:val="21"/>
     <w:qFormat/>
-    <w:rsid w:val="00BC276B"/>
+    <w:rsid w:val="00F55B03"/>
     <w:rPr>
       <w:i/>
       <w:iCs/>
@@ -1531,13 +1472,13 @@
     <w:link w:val="IntenseQuoteChar"/>
     <w:uiPriority w:val="30"/>
     <w:qFormat/>
-    <w:rsid w:val="00BC276B"/>
+    <w:rsid w:val="00F55B03"/>
     <w:pPr>
       <w:pBdr>
         <w:top w:val="single" w:sz="4" w:space="10" w:color="0F4761" w:themeColor="accent1" w:themeShade="BF"/>
         <w:bottom w:val="single" w:sz="4" w:space="10" w:color="0F4761" w:themeColor="accent1" w:themeShade="BF"/>
       </w:pBdr>
-      <w:spacing w:before="360" w:after="360"/>
+      <w:spacing w:before="360" w:after="360" w:line="278" w:lineRule="auto"/>
       <w:ind w:left="864" w:right="864"/>
       <w:jc w:val="center"/>
     </w:pPr>
@@ -1545,6 +1486,11 @@
       <w:i/>
       <w:iCs/>
       <w:color w:val="0F4761" w:themeColor="accent1" w:themeShade="BF"/>
+      <w:kern w:val="2"/>
+      <w:sz w:val="24"/>
+      <w:szCs w:val="24"/>
+      <w:lang w:val="en-US"/>
+      <w14:ligatures w14:val="standardContextual"/>
     </w:rPr>
   </w:style>
   <w:style w:type="character" w:customStyle="1" w:styleId="IntenseQuoteChar">
@@ -1552,7 +1498,7 @@
     <w:basedOn w:val="DefaultParagraphFont"/>
     <w:link w:val="IntenseQuote"/>
     <w:uiPriority w:val="30"/>
-    <w:rsid w:val="00BC276B"/>
+    <w:rsid w:val="00F55B03"/>
     <w:rPr>
       <w:i/>
       <w:iCs/>
@@ -1564,7 +1510,7 @@
     <w:basedOn w:val="DefaultParagraphFont"/>
     <w:uiPriority w:val="32"/>
     <w:qFormat/>
-    <w:rsid w:val="00BC276B"/>
+    <w:rsid w:val="00F55B03"/>
     <w:rPr>
       <w:b/>
       <w:bCs/>
@@ -1577,7 +1523,7 @@
     <w:name w:val="Table Grid"/>
     <w:basedOn w:val="TableNormal"/>
     <w:uiPriority w:val="39"/>
-    <w:rsid w:val="00BC276B"/>
+    <w:rsid w:val="00F55B03"/>
     <w:pPr>
       <w:spacing w:after="0" w:line="240" w:lineRule="auto"/>
     </w:pPr>
@@ -1915,237 +1861,4 @@
     </a:ext>
   </a:extLst>
 </a:theme>
-</file>
-
-<file path=customXml/item1.xml><?xml version="1.0" encoding="utf-8"?>
-<p:properties xmlns:p="http://schemas.microsoft.com/office/2006/metadata/properties" xmlns:xsi="http://www.w3.org/2001/XMLSchema-instance" xmlns:pc="http://schemas.microsoft.com/office/infopath/2007/PartnerControls">
-  <documentManagement>
-    <_activity xmlns="75d24c52-63b0-4bba-b2f5-330e5bac9d41" xsi:nil="true"/>
-  </documentManagement>
-</p:properties>
-</file>
-
-<file path=customXml/item2.xml><?xml version="1.0" encoding="utf-8"?>
-<ct:contentTypeSchema xmlns:ct="http://schemas.microsoft.com/office/2006/metadata/contentType" xmlns:ma="http://schemas.microsoft.com/office/2006/metadata/properties/metaAttributes" ct:_="" ma:_="" ma:contentTypeName="Document" ma:contentTypeID="0x010100554891B1547761449ABB619B115E5BD7" ma:contentTypeVersion="10" ma:contentTypeDescription="Create a new document." ma:contentTypeScope="" ma:versionID="0b92aa0b3404d9bb3507743b68f2a008">
-  <xsd:schema xmlns:xsd="http://www.w3.org/2001/XMLSchema" xmlns:xs="http://www.w3.org/2001/XMLSchema" xmlns:p="http://schemas.microsoft.com/office/2006/metadata/properties" xmlns:ns3="75d24c52-63b0-4bba-b2f5-330e5bac9d41" targetNamespace="http://schemas.microsoft.com/office/2006/metadata/properties" ma:root="true" ma:fieldsID="3611422d85c113b3a2cdaa1a7093ae90" ns3:_="">
-    <xsd:import namespace="75d24c52-63b0-4bba-b2f5-330e5bac9d41"/>
-    <xsd:element name="properties">
-      <xsd:complexType>
-        <xsd:sequence>
-          <xsd:element name="documentManagement">
-            <xsd:complexType>
-              <xsd:all>
-                <xsd:element ref="ns3:MediaServiceMetadata" minOccurs="0"/>
-                <xsd:element ref="ns3:MediaServiceFastMetadata" minOccurs="0"/>
-                <xsd:element ref="ns3:MediaServiceObjectDetectorVersions" minOccurs="0"/>
-                <xsd:element ref="ns3:MediaServiceDateTaken" minOccurs="0"/>
-                <xsd:element ref="ns3:MediaServiceSearchProperties" minOccurs="0"/>
-                <xsd:element ref="ns3:_activity" minOccurs="0"/>
-                <xsd:element ref="ns3:MediaServiceSystemTags" minOccurs="0"/>
-                <xsd:element ref="ns3:MediaServiceGenerationTime" minOccurs="0"/>
-                <xsd:element ref="ns3:MediaServiceEventHashCode" minOccurs="0"/>
-                <xsd:element ref="ns3:MediaLengthInSeconds" minOccurs="0"/>
-              </xsd:all>
-            </xsd:complexType>
-          </xsd:element>
-        </xsd:sequence>
-      </xsd:complexType>
-    </xsd:element>
-  </xsd:schema>
-  <xsd:schema xmlns:xsd="http://www.w3.org/2001/XMLSchema" xmlns:xs="http://www.w3.org/2001/XMLSchema" xmlns:dms="http://schemas.microsoft.com/office/2006/documentManagement/types" xmlns:pc="http://schemas.microsoft.com/office/infopath/2007/PartnerControls" targetNamespace="75d24c52-63b0-4bba-b2f5-330e5bac9d41" elementFormDefault="qualified">
-    <xsd:import namespace="http://schemas.microsoft.com/office/2006/documentManagement/types"/>
-    <xsd:import namespace="http://schemas.microsoft.com/office/infopath/2007/PartnerControls"/>
-    <xsd:element name="MediaServiceMetadata" ma:index="8" nillable="true" ma:displayName="MediaServiceMetadata" ma:hidden="true" ma:internalName="MediaServiceMetadata" ma:readOnly="true">
-      <xsd:simpleType>
-        <xsd:restriction base="dms:Note"/>
-      </xsd:simpleType>
-    </xsd:element>
-    <xsd:element name="MediaServiceFastMetadata" ma:index="9" nillable="true" ma:displayName="MediaServiceFastMetadata" ma:hidden="true" ma:internalName="MediaServiceFastMetadata" ma:readOnly="true">
-      <xsd:simpleType>
-        <xsd:restriction base="dms:Note"/>
-      </xsd:simpleType>
-    </xsd:element>
-    <xsd:element name="MediaServiceObjectDetectorVersions" ma:index="10" nillable="true" ma:displayName="MediaServiceObjectDetectorVersions" ma:hidden="true" ma:indexed="true" ma:internalName="MediaServiceObjectDetectorVersions" ma:readOnly="true">
-      <xsd:simpleType>
-        <xsd:restriction base="dms:Text"/>
-      </xsd:simpleType>
-    </xsd:element>
-    <xsd:element name="MediaServiceDateTaken" ma:index="11" nillable="true" ma:displayName="MediaServiceDateTaken" ma:hidden="true" ma:indexed="true" ma:internalName="MediaServiceDateTaken" ma:readOnly="true">
-      <xsd:simpleType>
-        <xsd:restriction base="dms:Text"/>
-      </xsd:simpleType>
-    </xsd:element>
-    <xsd:element name="MediaServiceSearchProperties" ma:index="12" nillable="true" ma:displayName="MediaServiceSearchProperties" ma:hidden="true" ma:internalName="MediaServiceSearchProperties" ma:readOnly="true">
-      <xsd:simpleType>
-        <xsd:restriction base="dms:Note"/>
-      </xsd:simpleType>
-    </xsd:element>
-    <xsd:element name="_activity" ma:index="13" nillable="true" ma:displayName="_activity" ma:hidden="true" ma:internalName="_activity">
-      <xsd:simpleType>
-        <xsd:restriction base="dms:Note"/>
-      </xsd:simpleType>
-    </xsd:element>
-    <xsd:element name="MediaServiceSystemTags" ma:index="14" nillable="true" ma:displayName="MediaServiceSystemTags" ma:hidden="true" ma:internalName="MediaServiceSystemTags" ma:readOnly="true">
-      <xsd:simpleType>
-        <xsd:restriction base="dms:Note"/>
-      </xsd:simpleType>
-    </xsd:element>
-    <xsd:element name="MediaServiceGenerationTime" ma:index="15" nillable="true" ma:displayName="MediaServiceGenerationTime" ma:hidden="true" ma:internalName="MediaServiceGenerationTime" ma:readOnly="true">
-      <xsd:simpleType>
-        <xsd:restriction base="dms:Text"/>
-      </xsd:simpleType>
-    </xsd:element>
-    <xsd:element name="MediaServiceEventHashCode" ma:index="16" nillable="true" ma:displayName="MediaServiceEventHashCode" ma:hidden="true" ma:internalName="MediaServiceEventHashCode" ma:readOnly="true">
-      <xsd:simpleType>
-        <xsd:restriction base="dms:Text"/>
-      </xsd:simpleType>
-    </xsd:element>
-    <xsd:element name="MediaLengthInSeconds" ma:index="17" nillable="true" ma:displayName="MediaLengthInSeconds" ma:hidden="true" ma:internalName="MediaLengthInSeconds" ma:readOnly="true">
-      <xsd:simpleType>
-        <xsd:restriction base="dms:Unknown"/>
-      </xsd:simpleType>
-    </xsd:element>
-  </xsd:schema>
-  <xsd:schema xmlns="http://schemas.openxmlformats.org/package/2006/metadata/core-properties" xmlns:xsd="http://www.w3.org/2001/XMLSchema" xmlns:xsi="http://www.w3.org/2001/XMLSchema-instance" xmlns:dc="http://purl.org/dc/elements/1.1/" xmlns:dcterms="http://purl.org/dc/terms/" xmlns:odoc="http://schemas.microsoft.com/internal/obd" targetNamespace="http://schemas.openxmlformats.org/package/2006/metadata/core-properties" elementFormDefault="qualified" attributeFormDefault="unqualified" blockDefault="#all">
-    <xsd:import namespace="http://purl.org/dc/elements/1.1/" schemaLocation="http://dublincore.org/schemas/xmls/qdc/2003/04/02/dc.xsd"/>
-    <xsd:import namespace="http://purl.org/dc/terms/" schemaLocation="http://dublincore.org/schemas/xmls/qdc/2003/04/02/dcterms.xsd"/>
-    <xsd:element name="coreProperties" type="CT_coreProperties"/>
-    <xsd:complexType name="CT_coreProperties">
-      <xsd:all>
-        <xsd:element ref="dc:creator" minOccurs="0" maxOccurs="1"/>
-        <xsd:element ref="dcterms:created" minOccurs="0" maxOccurs="1"/>
-        <xsd:element ref="dc:identifier" minOccurs="0" maxOccurs="1"/>
-        <xsd:element name="contentType" minOccurs="0" maxOccurs="1" type="xsd:string" ma:index="0" ma:displayName="Content Type"/>
-        <xsd:element ref="dc:title" minOccurs="0" maxOccurs="1" ma:index="4" ma:displayName="Title"/>
-        <xsd:element ref="dc:subject" minOccurs="0" maxOccurs="1"/>
-        <xsd:element ref="dc:description" minOccurs="0" maxOccurs="1"/>
-        <xsd:element name="keywords" minOccurs="0" maxOccurs="1" type="xsd:string"/>
-        <xsd:element ref="dc:language" minOccurs="0" maxOccurs="1"/>
-        <xsd:element name="category" minOccurs="0" maxOccurs="1" type="xsd:string"/>
-        <xsd:element name="version" minOccurs="0" maxOccurs="1" type="xsd:string"/>
-        <xsd:element name="revision" minOccurs="0" maxOccurs="1" type="xsd:string">
-          <xsd:annotation>
-            <xsd:documentation>
-                        This value indicates the number of saves or revisions. The application is responsible for updating this value after each revision.
-                    </xsd:documentation>
-          </xsd:annotation>
-        </xsd:element>
-        <xsd:element name="lastModifiedBy" minOccurs="0" maxOccurs="1" type="xsd:string"/>
-        <xsd:element ref="dcterms:modified" minOccurs="0" maxOccurs="1"/>
-        <xsd:element name="contentStatus" minOccurs="0" maxOccurs="1" type="xsd:string"/>
-      </xsd:all>
-    </xsd:complexType>
-  </xsd:schema>
-  <xs:schema xmlns:pc="http://schemas.microsoft.com/office/infopath/2007/PartnerControls" xmlns:xs="http://www.w3.org/2001/XMLSchema" targetNamespace="http://schemas.microsoft.com/office/infopath/2007/PartnerControls" elementFormDefault="qualified" attributeFormDefault="unqualified">
-    <xs:element name="Person">
-      <xs:complexType>
-        <xs:sequence>
-          <xs:element ref="pc:DisplayName" minOccurs="0"/>
-          <xs:element ref="pc:AccountId" minOccurs="0"/>
-          <xs:element ref="pc:AccountType" minOccurs="0"/>
-        </xs:sequence>
-      </xs:complexType>
-    </xs:element>
-    <xs:element name="DisplayName" type="xs:string"/>
-    <xs:element name="AccountId" type="xs:string"/>
-    <xs:element name="AccountType" type="xs:string"/>
-    <xs:element name="BDCAssociatedEntity">
-      <xs:complexType>
-        <xs:sequence>
-          <xs:element ref="pc:BDCEntity" minOccurs="0" maxOccurs="unbounded"/>
-        </xs:sequence>
-        <xs:attribute ref="pc:EntityNamespace"/>
-        <xs:attribute ref="pc:EntityName"/>
-        <xs:attribute ref="pc:SystemInstanceName"/>
-        <xs:attribute ref="pc:AssociationName"/>
-      </xs:complexType>
-    </xs:element>
-    <xs:attribute name="EntityNamespace" type="xs:string"/>
-    <xs:attribute name="EntityName" type="xs:string"/>
-    <xs:attribute name="SystemInstanceName" type="xs:string"/>
-    <xs:attribute name="AssociationName" type="xs:string"/>
-    <xs:element name="BDCEntity">
-      <xs:complexType>
-        <xs:sequence>
-          <xs:element ref="pc:EntityDisplayName" minOccurs="0"/>
-          <xs:element ref="pc:EntityInstanceReference" minOccurs="0"/>
-          <xs:element ref="pc:EntityId1" minOccurs="0"/>
-          <xs:element ref="pc:EntityId2" minOccurs="0"/>
-          <xs:element ref="pc:EntityId3" minOccurs="0"/>
-          <xs:element ref="pc:EntityId4" minOccurs="0"/>
-          <xs:element ref="pc:EntityId5" minOccurs="0"/>
-        </xs:sequence>
-      </xs:complexType>
-    </xs:element>
-    <xs:element name="EntityDisplayName" type="xs:string"/>
-    <xs:element name="EntityInstanceReference" type="xs:string"/>
-    <xs:element name="EntityId1" type="xs:string"/>
-    <xs:element name="EntityId2" type="xs:string"/>
-    <xs:element name="EntityId3" type="xs:string"/>
-    <xs:element name="EntityId4" type="xs:string"/>
-    <xs:element name="EntityId5" type="xs:string"/>
-    <xs:element name="Terms">
-      <xs:complexType>
-        <xs:sequence>
-          <xs:element ref="pc:TermInfo" minOccurs="0" maxOccurs="unbounded"/>
-        </xs:sequence>
-      </xs:complexType>
-    </xs:element>
-    <xs:element name="TermInfo">
-      <xs:complexType>
-        <xs:sequence>
-          <xs:element ref="pc:TermName" minOccurs="0"/>
-          <xs:element ref="pc:TermId" minOccurs="0"/>
-        </xs:sequence>
-      </xs:complexType>
-    </xs:element>
-    <xs:element name="TermName" type="xs:string"/>
-    <xs:element name="TermId" type="xs:string"/>
-  </xs:schema>
-</ct:contentTypeSchema>
-</file>
-
-<file path=customXml/item3.xml><?xml version="1.0" encoding="utf-8"?>
-<?mso-contentType ?>
-<FormTemplates xmlns="http://schemas.microsoft.com/sharepoint/v3/contenttype/forms">
-  <Display>DocumentLibraryForm</Display>
-  <Edit>DocumentLibraryForm</Edit>
-  <New>DocumentLibraryForm</New>
-</FormTemplates>
-</file>
-
-<file path=customXml/itemProps1.xml><?xml version="1.0" encoding="utf-8"?>
-<ds:datastoreItem xmlns:ds="http://schemas.openxmlformats.org/officeDocument/2006/customXml" ds:itemID="{9F7E45BB-A605-4A4F-BD1B-F0CA4271BC9C}">
-  <ds:schemaRefs>
-    <ds:schemaRef ds:uri="http://schemas.microsoft.com/office/2006/metadata/properties"/>
-    <ds:schemaRef ds:uri="http://schemas.microsoft.com/office/infopath/2007/PartnerControls"/>
-    <ds:schemaRef ds:uri="75d24c52-63b0-4bba-b2f5-330e5bac9d41"/>
-  </ds:schemaRefs>
-</ds:datastoreItem>
-</file>
-
-<file path=customXml/itemProps2.xml><?xml version="1.0" encoding="utf-8"?>
-<ds:datastoreItem xmlns:ds="http://schemas.openxmlformats.org/officeDocument/2006/customXml" ds:itemID="{E7C4D261-E8D7-4873-823E-6374E2ACA3CF}">
-  <ds:schemaRefs>
-    <ds:schemaRef ds:uri="http://schemas.microsoft.com/office/2006/metadata/contentType"/>
-    <ds:schemaRef ds:uri="http://schemas.microsoft.com/office/2006/metadata/properties/metaAttributes"/>
-    <ds:schemaRef ds:uri="http://www.w3.org/2001/XMLSchema"/>
-    <ds:schemaRef ds:uri="http://schemas.microsoft.com/office/2006/metadata/properties"/>
-    <ds:schemaRef ds:uri="75d24c52-63b0-4bba-b2f5-330e5bac9d41"/>
-    <ds:schemaRef ds:uri="http://schemas.microsoft.com/office/2006/documentManagement/types"/>
-    <ds:schemaRef ds:uri="http://schemas.microsoft.com/office/infopath/2007/PartnerControls"/>
-    <ds:schemaRef ds:uri="http://schemas.openxmlformats.org/package/2006/metadata/core-properties"/>
-    <ds:schemaRef ds:uri="http://purl.org/dc/elements/1.1/"/>
-    <ds:schemaRef ds:uri="http://purl.org/dc/terms/"/>
-    <ds:schemaRef ds:uri="http://schemas.microsoft.com/internal/obd"/>
-  </ds:schemaRefs>
-</ds:datastoreItem>
-</file>
-
-<file path=customXml/itemProps3.xml><?xml version="1.0" encoding="utf-8"?>
-<ds:datastoreItem xmlns:ds="http://schemas.openxmlformats.org/officeDocument/2006/customXml" ds:itemID="{CB2B3346-50FD-4137-9D6C-4662A0619166}">
-  <ds:schemaRefs>
-    <ds:schemaRef ds:uri="http://schemas.microsoft.com/sharepoint/v3/contenttype/forms"/>
-  </ds:schemaRefs>
-</ds:datastoreItem>
 </file>
</xml_diff>